<commit_message>
added number of participants to pads after workshop
</commit_message>
<xml_diff>
--- a/instructors/after-workshops/2024-01-18-fair-in-circ-practice-day1.docx
+++ b/instructors/after-workshops/2024-01-18-fair-in-circ-practice-day1.docx
@@ -7,15 +7,7 @@
         <w:pStyle w:val="BodyText"/>
       </w:pPr>
       <w:r>
-        <w:t xml:space="preserve">Welcome to The Carpentries </w:t>
-      </w:r>
-      <w:proofErr w:type="spellStart"/>
-      <w:r>
-        <w:t>Etherpad</w:t>
-      </w:r>
-      <w:proofErr w:type="spellEnd"/>
-      <w:r>
-        <w:t>!</w:t>
+        <w:t>Welcome to The Carpentries Etherpad!</w:t>
       </w:r>
       <w:r>
         <w:br/>
@@ -29,10 +21,7 @@
       </w:r>
       <w:r>
         <w:br/>
-        <w:t>Use of this service is restricted to members of The Carpentries comm</w:t>
-      </w:r>
-      <w:r>
-        <w:t xml:space="preserve">unity; this is not for general purpose use (for that, try </w:t>
+        <w:t xml:space="preserve">Use of this service is restricted to members of The Carpentries community; this is not for general purpose use (for that, try </w:t>
       </w:r>
       <w:hyperlink r:id="rId5" w:history="1">
         <w:r>
@@ -72,13 +61,7 @@
           <w:rPr>
             <w:rStyle w:val="Hyperlink"/>
           </w:rPr>
-          <w:t>https://creativec</w:t>
-        </w:r>
-        <w:r>
-          <w:rPr>
-            <w:rStyle w:val="Hyperlink"/>
-          </w:rPr>
-          <w:t>ommons.org/licenses/by/4.0/</w:t>
+          <w:t>https://creativecommons.org/licenses/by/4.0/</w:t>
         </w:r>
       </w:hyperlink>
       <w:r>
@@ -141,6 +124,9 @@
       <w:r>
         <w:br/>
       </w:r>
+      <w:r>
+        <w:t>27 participants</w:t>
+      </w:r>
     </w:p>
     <w:p>
       <w:pPr>
@@ -176,42 +162,15 @@
       </w:r>
       <w:r>
         <w:br/>
-        <w:t>-          Human+1+1 +1+1+</w:t>
-      </w:r>
-      <w:r>
-        <w:t>1+1+1+1+1+1+1+1+1</w:t>
-      </w:r>
-      <w:r>
-        <w:br/>
-        <w:t xml:space="preserve">-          </w:t>
-      </w:r>
-      <w:proofErr w:type="spellStart"/>
-      <w:r>
-        <w:t>Fragilariopsis</w:t>
-      </w:r>
-      <w:proofErr w:type="spellEnd"/>
-      <w:r>
-        <w:t xml:space="preserve"> </w:t>
-      </w:r>
-      <w:proofErr w:type="spellStart"/>
-      <w:r>
-        <w:t>cylindrus</w:t>
-      </w:r>
-      <w:proofErr w:type="spellEnd"/>
-      <w:r>
-        <w:t xml:space="preserve"> (polar diatom)+1</w:t>
-      </w:r>
-      <w:r>
-        <w:br/>
-        <w:t xml:space="preserve">-           </w:t>
-      </w:r>
-      <w:proofErr w:type="spellStart"/>
-      <w:r>
-        <w:t>Triboilum</w:t>
-      </w:r>
-      <w:proofErr w:type="spellEnd"/>
-      <w:r>
-        <w:t xml:space="preserve"> castaneum+1 parasitoid wasps</w:t>
+        <w:t>-          Human+1+1 +1+1+1+1+1+1+1+1+1+1+1</w:t>
+      </w:r>
+      <w:r>
+        <w:br/>
+        <w:t>-          Fragilariopsis cylindrus (polar diatom)+1</w:t>
+      </w:r>
+      <w:r>
+        <w:br/>
+        <w:t>-           Triboilum castaneum+1 parasitoid wasps</w:t>
       </w:r>
       <w:r>
         <w:br/>
@@ -235,22 +194,11 @@
       </w:r>
       <w:r>
         <w:br/>
-        <w:t>-          Use R or Python+1+1+1 +1+1+1+1+1+1+1+1+1+1+1</w:t>
-      </w:r>
-      <w:r>
-        <w:t>+1+1</w:t>
-      </w:r>
-      <w:r>
-        <w:br/>
-        <w:t xml:space="preserve">-          Use </w:t>
-      </w:r>
-      <w:proofErr w:type="spellStart"/>
-      <w:r>
-        <w:t>Jupyter</w:t>
-      </w:r>
-      <w:proofErr w:type="spellEnd"/>
-      <w:r>
-        <w:t xml:space="preserve"> notebooks/RMarkdown+1+1+1+1+1+1</w:t>
+        <w:t>-          Use R or Python+1+1+1 +1+1+1+1+1+1+1+1+1+1+1+1+1</w:t>
+      </w:r>
+      <w:r>
+        <w:br/>
+        <w:t>-          Use Jupyter notebooks/RMarkdown+1+1+1+1+1+1</w:t>
       </w:r>
       <w:r>
         <w:br/>
@@ -290,26 +238,15 @@
       </w:pPr>
       <w:r>
         <w:br/>
-        <w:t xml:space="preserve">Thinking of how you make your data or code available to others and how you use others data, write +1 next to the </w:t>
-      </w:r>
-      <w:proofErr w:type="spellStart"/>
-      <w:r>
-        <w:t>statments</w:t>
-      </w:r>
-      <w:proofErr w:type="spellEnd"/>
-      <w:r>
-        <w:t xml:space="preserve"> that matches your own experience:</w:t>
-      </w:r>
-      <w:r>
-        <w:br/>
-        <w:t> </w:t>
-      </w:r>
-      <w:r>
-        <w:br/>
-        <w:t>- I d</w:t>
-      </w:r>
-      <w:r>
-        <w:t>o not really share data, I only publish the results as a part of a publication:+1+1+1+1+1+1+1+1</w:t>
+        <w:t>Thinking of how you make your data or code available to others and how you use others data, write +1 next to the statments that matches your own experience:</w:t>
+      </w:r>
+      <w:r>
+        <w:br/>
+        <w:t> </w:t>
+      </w:r>
+      <w:r>
+        <w:br/>
+        <w:t>- I do not really share data, I only publish the results as a part of a publication:+1+1+1+1+1+1+1+1</w:t>
       </w:r>
       <w:r>
         <w:br/>
@@ -325,10 +262,7 @@
       </w:r>
       <w:r>
         <w:br/>
-        <w:t>- I have made my data available as both Supporting Information and</w:t>
-      </w:r>
-      <w:r>
-        <w:t xml:space="preserve"> as a dataset in a repository:+1+1+1</w:t>
+        <w:t>- I have made my data available as both Supporting Information and as a dataset in a repository:+1+1+1</w:t>
       </w:r>
       <w:r>
         <w:br/>
@@ -344,15 +278,7 @@
       </w:r>
       <w:r>
         <w:br/>
-        <w:t xml:space="preserve">-  I share my code in </w:t>
-      </w:r>
-      <w:proofErr w:type="spellStart"/>
-      <w:r>
-        <w:t>github</w:t>
-      </w:r>
-      <w:proofErr w:type="spellEnd"/>
-      <w:r>
-        <w:t xml:space="preserve"> or another code repository:+1+1</w:t>
+        <w:t>-  I share my code in github or another code repository:+1+1</w:t>
       </w:r>
       <w:r>
         <w:br/>
@@ -368,26 +294,15 @@
       </w:r>
       <w:r>
         <w:br/>
-        <w:t>- I have used a da</w:t>
-      </w:r>
-      <w:r>
-        <w:t>taset from a public repository:+1+1+1+1+1</w:t>
-      </w:r>
-      <w:r>
-        <w:br/>
-        <w:t> </w:t>
-      </w:r>
-      <w:r>
-        <w:br/>
-        <w:t xml:space="preserve">- I have used others code from </w:t>
-      </w:r>
-      <w:proofErr w:type="spellStart"/>
-      <w:r>
-        <w:t>github</w:t>
-      </w:r>
-      <w:proofErr w:type="spellEnd"/>
-      <w:r>
-        <w:t xml:space="preserve"> or such:+1+1+1+1+1+1+1</w:t>
+        <w:t>- I have used a dataset from a public repository:+1+1+1+1+1</w:t>
+      </w:r>
+      <w:r>
+        <w:br/>
+        <w:t> </w:t>
+      </w:r>
+      <w:r>
+        <w:br/>
+        <w:t>- I have used others code from github or such:+1+1+1+1+1+1+1</w:t>
       </w:r>
       <w:r>
         <w:br/>
@@ -402,10 +317,7 @@
       </w:r>
       <w:r>
         <w:br/>
-        <w:t>---------------------------------------------------------------------------------------------------</w:t>
-      </w:r>
-      <w:r>
-        <w:t>--------------</w:t>
+        <w:t>-----------------------------------------------------------------------------------------------------------------</w:t>
       </w:r>
       <w:r>
         <w:br/>
@@ -421,15 +333,7 @@
         <w:pStyle w:val="Heading3"/>
       </w:pPr>
       <w:r>
-        <w:t xml:space="preserve">Lesson 2: Open </w:t>
-      </w:r>
-      <w:proofErr w:type="spellStart"/>
-      <w:r>
-        <w:t>ScienceExercise</w:t>
-      </w:r>
-      <w:proofErr w:type="spellEnd"/>
-      <w:r>
-        <w:t xml:space="preserve"> 1. Benefits of openness 14:02 ()</w:t>
+        <w:t>Lesson 2: Open ScienceExercise 1. Benefits of openness 14:02 ()</w:t>
       </w:r>
     </w:p>
     <w:p>
@@ -446,20 +350,12 @@
       </w:r>
       <w:r>
         <w:br/>
-        <w:t>·         speed of work and knowledge distribut</w:t>
-      </w:r>
-      <w:r>
-        <w:t>ion</w:t>
-      </w:r>
-      <w:r>
-        <w:br/>
-        <w:t xml:space="preserve">·         new metrics of impact: views, downloads, tweets </w:t>
-      </w:r>
-      <w:proofErr w:type="spellStart"/>
-      <w:r>
-        <w:t>etc</w:t>
-      </w:r>
-      <w:proofErr w:type="spellEnd"/>
+        <w:t>·         speed of work and knowledge distribution</w:t>
+      </w:r>
+      <w:r>
+        <w:br/>
+        <w:t>·         new metrics of impact: views, downloads, tweets etc</w:t>
+      </w:r>
       <w:r>
         <w:br/>
         <w:t> </w:t>
@@ -482,22 +378,11 @@
       </w:r>
       <w:r>
         <w:br/>
-        <w:t>-increasin</w:t>
-      </w:r>
-      <w:r>
-        <w:t>g sample sizes</w:t>
-      </w:r>
-      <w:r>
-        <w:br/>
-        <w:t xml:space="preserve">- easier access for </w:t>
-      </w:r>
-      <w:proofErr w:type="spellStart"/>
-      <w:r>
-        <w:t>marginalised</w:t>
-      </w:r>
-      <w:proofErr w:type="spellEnd"/>
-      <w:r>
-        <w:t xml:space="preserve"> groups - broader collaboration</w:t>
+        <w:t>-increasing sample sizes</w:t>
+      </w:r>
+      <w:r>
+        <w:br/>
+        <w:t>- easier access for marginalised groups - broader collaboration</w:t>
       </w:r>
       <w:r>
         <w:br/>
@@ -528,10 +413,7 @@
       </w:r>
       <w:r>
         <w:br/>
-        <w:t>-open softw</w:t>
-      </w:r>
-      <w:r>
-        <w:t>are typically means it is free - increasing accessibility and increasing usability (updates)</w:t>
+        <w:t>-open software typically means it is free - increasing accessibility and increasing usability (updates)</w:t>
       </w:r>
       <w:r>
         <w:br/>
@@ -539,15 +421,7 @@
       </w:r>
       <w:r>
         <w:br/>
-        <w:t xml:space="preserve">- open software get updated faster than </w:t>
-      </w:r>
-      <w:proofErr w:type="spellStart"/>
-      <w:r>
-        <w:t>comercial</w:t>
-      </w:r>
-      <w:proofErr w:type="spellEnd"/>
-      <w:r>
-        <w:t xml:space="preserve"> software (e.g. R)</w:t>
+        <w:t>- open software get updated faster than comercial software (e.g. R)</w:t>
       </w:r>
       <w:r>
         <w:br/>
@@ -555,18 +429,7 @@
       </w:r>
       <w:r>
         <w:br/>
-        <w:t xml:space="preserve">Often less user-friendly compared </w:t>
-      </w:r>
-      <w:r>
-        <w:t xml:space="preserve">to </w:t>
-      </w:r>
-      <w:proofErr w:type="spellStart"/>
-      <w:r>
-        <w:t>comercial</w:t>
-      </w:r>
-      <w:proofErr w:type="spellEnd"/>
-      <w:r>
-        <w:t xml:space="preserve"> software </w:t>
+        <w:t>Often less user-friendly compared to comercial software </w:t>
       </w:r>
       <w:r>
         <w:br/>
@@ -603,18 +466,7 @@
       </w:r>
       <w:r>
         <w:br/>
-        <w:t>- Need for a lot of d</w:t>
-      </w:r>
-      <w:r>
-        <w:t xml:space="preserve">ocumentation to explain and </w:t>
-      </w:r>
-      <w:proofErr w:type="spellStart"/>
-      <w:r>
-        <w:t>contextualise</w:t>
-      </w:r>
-      <w:proofErr w:type="spellEnd"/>
-      <w:r>
-        <w:t xml:space="preserve"> data- Problems</w:t>
+        <w:t>- Need for a lot of documentation to explain and contextualise data- Problems</w:t>
       </w:r>
       <w:r>
         <w:br/>
@@ -641,10 +493,7 @@
       </w:r>
       <w:r>
         <w:br/>
-        <w:t>-enhances s</w:t>
-      </w:r>
-      <w:r>
-        <w:t>cientific debate, allows everyone to learn the prerequisite knowledge to engage in current and up to date scientific discussion.</w:t>
+        <w:t>-enhances scientific debate, allows everyone to learn the prerequisite knowledge to engage in current and up to date scientific discussion.</w:t>
       </w:r>
       <w:r>
         <w:br/>
@@ -668,10 +517,7 @@
       </w:r>
       <w:r>
         <w:br/>
-        <w:t>---------</w:t>
-      </w:r>
-      <w:r>
-        <w:t>--------------------------------------------------------------------------------------------------------</w:t>
+        <w:t>-----------------------------------------------------------------------------------------------------------------</w:t>
       </w:r>
       <w:r>
         <w:br/>
@@ -692,29 +538,15 @@
       </w:pPr>
       <w:r>
         <w:br/>
-        <w:t>Below are some personal benefits to adopting Open Science practices. Read through them, select t</w:t>
-      </w:r>
-      <w:r>
-        <w:t>he 3 most important/attractive for you and mark them with +1, select two least important for you and mark them with 0</w:t>
-      </w:r>
-      <w:r>
-        <w:br/>
-        <w:t> </w:t>
-      </w:r>
-      <w:r>
-        <w:br/>
-        <w:t xml:space="preserve">·         get extra value from your work (e.g. collaborators, reuse by </w:t>
-      </w:r>
-      <w:proofErr w:type="spellStart"/>
-      <w:r>
-        <w:t>modellers</w:t>
-      </w:r>
-      <w:proofErr w:type="spellEnd"/>
-      <w:r>
-        <w:t>, ML specialists): +1+1+1++11+1+1+1+1+1+1+1+1+1+1+1+1+1+</w:t>
-      </w:r>
-      <w:r>
-        <w:t>1</w:t>
+        <w:t>Below are some personal benefits to adopting Open Science practices. Read through them, select the 3 most important/attractive for you and mark them with +1, select two least important for you and mark them with 0</w:t>
+      </w:r>
+      <w:r>
+        <w:br/>
+        <w:t> </w:t>
+      </w:r>
+      <w:r>
+        <w:br/>
+        <w:t>·         get extra value from your work (e.g. collaborators, reuse by modellers, ML specialists): +1+1+1++11+1+1+1+1+1+1+1+1+1+1+1+1+1+1</w:t>
       </w:r>
       <w:r>
         <w:br/>
@@ -734,10 +566,7 @@
       </w:r>
       <w:r>
         <w:br/>
-        <w:t>·     </w:t>
-      </w:r>
-      <w:r>
-        <w:t>    become pioneers:0+00+00</w:t>
+        <w:t>·         become pioneers:0+00+00</w:t>
       </w:r>
       <w:r>
         <w:br/>
@@ -760,10 +589,7 @@
       </w:r>
       <w:r>
         <w:br/>
-        <w:t>·         increased speed and/or ease</w:t>
-      </w:r>
-      <w:r>
-        <w:t xml:space="preserve"> of writing papers:00000+00+0+00+0+0+0+1+0</w:t>
+        <w:t>·         increased speed and/or ease of writing papers:00000+00+0+00+0+0+0+1+0</w:t>
       </w:r>
       <w:r>
         <w:br/>
@@ -775,18 +601,7 @@
       </w:r>
       <w:r>
         <w:br/>
-        <w:t xml:space="preserve">·         evidence of your scientific </w:t>
-      </w:r>
-      <w:proofErr w:type="spellStart"/>
-      <w:r>
-        <w:t>rigour</w:t>
-      </w:r>
-      <w:proofErr w:type="spellEnd"/>
-      <w:r>
-        <w:t xml:space="preserve"> and work ethic:+1+1+1+1+1+1+1++11+1+1+1+1+1+1+</w:t>
-      </w:r>
-      <w:r>
-        <w:t>1+0+1+0</w:t>
+        <w:t>·         evidence of your scientific rigour and work ethic:+1+1+1+1+1+1+1++11+1+1+1+1+1+1+1+0+1+0</w:t>
       </w:r>
       <w:r>
         <w:br/>
@@ -806,10 +621,7 @@
       </w:r>
       <w:r>
         <w:br/>
-        <w:t>Can you think of other benefits? How do personal benefits of Open Science compare to the benefits for the (scientific</w:t>
-      </w:r>
-      <w:r>
-        <w:t>) society.</w:t>
+        <w:t>Can you think of other benefits? How do personal benefits of Open Science compare to the benefits for the (scientific) society.</w:t>
       </w:r>
       <w:r>
         <w:br/>
@@ -830,15 +642,7 @@
       </w:r>
       <w:r>
         <w:br/>
-        <w:t>Plan S/</w:t>
-      </w:r>
-      <w:proofErr w:type="spellStart"/>
-      <w:r>
-        <w:t>cOAlition</w:t>
-      </w:r>
-      <w:proofErr w:type="spellEnd"/>
-      <w:r>
-        <w:t xml:space="preserve"> S: </w:t>
+        <w:t xml:space="preserve">Plan S/cOAlition S: </w:t>
       </w:r>
       <w:hyperlink r:id="rId8" w:history="1">
         <w:r>
@@ -853,15 +657,7 @@
       </w:r>
       <w:r>
         <w:br/>
-        <w:t xml:space="preserve">There is also a </w:t>
-      </w:r>
-      <w:proofErr w:type="spellStart"/>
-      <w:r>
-        <w:t>cOAlition</w:t>
-      </w:r>
-      <w:proofErr w:type="spellEnd"/>
-      <w:r>
-        <w:t xml:space="preserve"> S journal checker tool (</w:t>
+        <w:t>There is also a cOAlition S journal checker tool (</w:t>
       </w:r>
       <w:hyperlink r:id="rId9" w:history="1">
         <w:r>
@@ -872,10 +668,7 @@
         </w:r>
       </w:hyperlink>
       <w:r>
-        <w:t>) to assess compliance being developed. The Director</w:t>
-      </w:r>
-      <w:r>
-        <w:t xml:space="preserve">y of Open Access Journals (DOAJ - </w:t>
+        <w:t xml:space="preserve">) to assess compliance being developed. The Directory of Open Access Journals (DOAJ - </w:t>
       </w:r>
       <w:hyperlink r:id="rId10" w:history="1">
         <w:r>
@@ -927,18 +720,7 @@
       </w:r>
       <w:r>
         <w:br/>
-        <w:t>-invested time in models produced (</w:t>
-      </w:r>
-      <w:proofErr w:type="spellStart"/>
-      <w:r>
-        <w:t>e.g</w:t>
-      </w:r>
-      <w:proofErr w:type="spellEnd"/>
-      <w:r>
-        <w:t xml:space="preserve"> long time spent producing transgenic or</w:t>
-      </w:r>
-      <w:r>
-        <w:t>ganisms) with others requesting the line; potentially a fear of not producing publications due to competition</w:t>
+        <w:t>-invested time in models produced (e.g long time spent producing transgenic organisms) with others requesting the line; potentially a fear of not producing publications due to competition</w:t>
       </w:r>
       <w:r>
         <w:br/>
@@ -946,26 +728,7 @@
       </w:r>
       <w:r>
         <w:br/>
-        <w:t xml:space="preserve">People might not know how to do it (People need to have that specific background in </w:t>
-      </w:r>
-      <w:proofErr w:type="spellStart"/>
-      <w:r>
-        <w:t>Github</w:t>
-      </w:r>
-      <w:proofErr w:type="spellEnd"/>
-      <w:r>
-        <w:t xml:space="preserve"> or a certain </w:t>
-      </w:r>
-      <w:proofErr w:type="spellStart"/>
-      <w:r>
-        <w:t>respos</w:t>
-      </w:r>
-      <w:r>
-        <w:t>itory</w:t>
-      </w:r>
-      <w:proofErr w:type="spellEnd"/>
-      <w:r>
-        <w:t>), </w:t>
+        <w:t>People might not know how to do it (People need to have that specific background in Github or a certain respository), </w:t>
       </w:r>
       <w:r>
         <w:br/>
@@ -973,27 +736,11 @@
       </w:r>
       <w:r>
         <w:br/>
-        <w:t xml:space="preserve">Data security, concerns around IP and </w:t>
-      </w:r>
-      <w:proofErr w:type="spellStart"/>
-      <w:r>
-        <w:t>commercialisation</w:t>
-      </w:r>
-      <w:proofErr w:type="spellEnd"/>
-      <w:r>
-        <w:t xml:space="preserve"> of data</w:t>
-      </w:r>
-      <w:r>
-        <w:br/>
-        <w:t>Some kind of data is difficult to share (</w:t>
-      </w:r>
-      <w:proofErr w:type="spellStart"/>
-      <w:r>
-        <w:t>eg</w:t>
-      </w:r>
-      <w:proofErr w:type="spellEnd"/>
-      <w:r>
-        <w:t>, genome data)</w:t>
+        <w:t>Data security, concerns around IP and commercialisation of data</w:t>
+      </w:r>
+      <w:r>
+        <w:br/>
+        <w:t>Some kind of data is difficult to share (eg, genome data)</w:t>
       </w:r>
       <w:r>
         <w:br/>
@@ -1005,10 +752,7 @@
       </w:r>
       <w:r>
         <w:br/>
-        <w:t>- s</w:t>
-      </w:r>
-      <w:r>
-        <w:t>ensitive data types can't be shared openly</w:t>
+        <w:t>- sensitive data types can't be shared openly</w:t>
       </w:r>
       <w:r>
         <w:br/>
@@ -1020,22 +764,11 @@
       </w:r>
       <w:r>
         <w:br/>
-        <w:t>deposition of data (e.g. genomic) is co</w:t>
-      </w:r>
-      <w:r>
-        <w:t>mplicated and time consuming</w:t>
-      </w:r>
-      <w:r>
-        <w:br/>
-        <w:t>scientists are not rewarded (</w:t>
-      </w:r>
-      <w:proofErr w:type="spellStart"/>
-      <w:r>
-        <w:t>carrer</w:t>
-      </w:r>
-      <w:proofErr w:type="spellEnd"/>
-      <w:r>
-        <w:t>-progression wise) for sharing data.  - that is changing!</w:t>
+        <w:t>deposition of data (e.g. genomic) is complicated and time consuming</w:t>
+      </w:r>
+      <w:r>
+        <w:br/>
+        <w:t>scientists are not rewarded (carrer-progression wise) for sharing data.  - that is changing!</w:t>
       </w:r>
       <w:r>
         <w:br/>
@@ -1057,13 +790,7 @@
           <w:rPr>
             <w:rStyle w:val="Hyperlink"/>
           </w:rPr>
-          <w:t>https://doi.org/10.</w:t>
-        </w:r>
-        <w:r>
-          <w:rPr>
-            <w:rStyle w:val="Hyperlink"/>
-          </w:rPr>
-          <w:t>1371/journal.pbio.3000246</w:t>
+          <w:t>https://doi.org/10.1371/journal.pbio.3000246</w:t>
         </w:r>
       </w:hyperlink>
       <w:r>
@@ -1103,10 +830,7 @@
       </w:r>
       <w:r>
         <w:br/>
-        <w:t>----------------------------------------</w:t>
-      </w:r>
-      <w:r>
-        <w:t>-------------------------------------------------------------------------</w:t>
+        <w:t>-----------------------------------------------------------------------------------------------------------------</w:t>
       </w:r>
       <w:r>
         <w:br/>
@@ -1135,116 +859,51 @@
       </w:r>
       <w:r>
         <w:br/>
-        <w:t xml:space="preserve">·         Open Science relies strongly on the </w:t>
-      </w:r>
-      <w:proofErr w:type="spellStart"/>
-      <w:r>
-        <w:t>internet:FFFFTTT</w:t>
-      </w:r>
-      <w:r>
-        <w:t>FTTTTTTTTTTTT</w:t>
-      </w:r>
-      <w:proofErr w:type="spellEnd"/>
-      <w:r>
-        <w:br/>
-        <w:t xml:space="preserve">·         Open Access eliminates publishing </w:t>
-      </w:r>
-      <w:proofErr w:type="spellStart"/>
-      <w:r>
-        <w:t>costs:FFFFFFFFFFFFFFFFFFFF</w:t>
-      </w:r>
-      <w:proofErr w:type="spellEnd"/>
-      <w:r>
-        <w:br/>
-        <w:t xml:space="preserve">·         Open Data facilitates </w:t>
-      </w:r>
-      <w:proofErr w:type="spellStart"/>
-      <w:r>
-        <w:t>re-use:TTTTTTTTTTTTTTTTTTTT</w:t>
-      </w:r>
-      <w:proofErr w:type="spellEnd"/>
-      <w:r>
-        <w:br/>
-        <w:t xml:space="preserve">·         Open Data increases confidence in research </w:t>
-      </w:r>
-      <w:proofErr w:type="spellStart"/>
-      <w:r>
-        <w:t>findings:TTTTTTTTTTTTTTTTTTTT</w:t>
-      </w:r>
-      <w:proofErr w:type="spellEnd"/>
-      <w:r>
-        <w:br/>
-        <w:t>·         In Open Peer Revie</w:t>
-      </w:r>
-      <w:r>
-        <w:t xml:space="preserve">w, readers vote on publication </w:t>
-      </w:r>
-      <w:proofErr w:type="spellStart"/>
-      <w:r>
-        <w:t>acceptance:TTTTFTTTTTTTTTTTTTT</w:t>
-      </w:r>
-      <w:proofErr w:type="spellEnd"/>
-      <w:r>
-        <w:t xml:space="preserve"> NOPEF</w:t>
-      </w:r>
-      <w:r>
-        <w:br/>
-        <w:t xml:space="preserve">·         Open Notebooks improve </w:t>
-      </w:r>
-      <w:proofErr w:type="spellStart"/>
-      <w:r>
-        <w:t>reproducibility:TTTTTTTTTTTTTTTTTTTT</w:t>
-      </w:r>
-      <w:proofErr w:type="spellEnd"/>
-      <w:r>
-        <w:br/>
-        <w:t xml:space="preserve">·         Open Notebooks can create patenting </w:t>
-      </w:r>
-      <w:proofErr w:type="spellStart"/>
-      <w:r>
-        <w:t>issues:TTTTTTFFTTFFTFFTFTTT</w:t>
-      </w:r>
-      <w:proofErr w:type="spellEnd"/>
-      <w:r>
-        <w:br/>
-        <w:t>·         Open Access permits the whole soci</w:t>
-      </w:r>
-      <w:r>
-        <w:t xml:space="preserve">ety to benefit from scientific </w:t>
-      </w:r>
-      <w:proofErr w:type="spellStart"/>
-      <w:r>
-        <w:t>findings:TTTTTTTTTTTTTTTTTTTT</w:t>
-      </w:r>
-      <w:proofErr w:type="spellEnd"/>
-      <w:r>
-        <w:br/>
-        <w:t xml:space="preserve">·         Citizen Science engages public in the research </w:t>
-      </w:r>
-      <w:proofErr w:type="spellStart"/>
-      <w:r>
-        <w:t>process:TTTTTTTTTTTTTTTTTTT</w:t>
-      </w:r>
-      <w:proofErr w:type="spellEnd"/>
-      <w:r>
-        <w:br/>
-        <w:t xml:space="preserve">·         Citizen Science can help getting  ecological data </w:t>
-      </w:r>
-      <w:proofErr w:type="spellStart"/>
-      <w:r>
-        <w:t>quickly:TTTTTTTTTTTTTTTTTTT</w:t>
-      </w:r>
-      <w:proofErr w:type="spellEnd"/>
-      <w:r>
-        <w:br/>
-        <w:t> </w:t>
-      </w:r>
-      <w:r>
-        <w:br/>
-        <w:t>DONE: +1+1+1+1+1+1+1</w:t>
-      </w:r>
-      <w:r>
-        <w:t>+1+1+1+1+1+1+1+1+1+1+1+1+1</w:t>
+        <w:t>·         Open Science relies strongly on the internet:FFFFTTTFTTTTTTTTTTTT</w:t>
+      </w:r>
+      <w:r>
+        <w:br/>
+        <w:t>·         Open Access eliminates publishing costs:FFFFFFFFFFFFFFFFFFFF</w:t>
+      </w:r>
+      <w:r>
+        <w:br/>
+        <w:t>·         Open Data facilitates re-use:TTTTTTTTTTTTTTTTTTTT</w:t>
+      </w:r>
+      <w:r>
+        <w:br/>
+        <w:t>·         Open Data increases confidence in research findings:TTTTTTTTTTTTTTTTTTTT</w:t>
+      </w:r>
+      <w:r>
+        <w:br/>
+        <w:t>·         In Open Peer Review, readers vote on publication acceptance:TTTTFTTTTTTTTTTTTTT NOPEF</w:t>
+      </w:r>
+      <w:r>
+        <w:br/>
+        <w:t>·         Open Notebooks improve reproducibility:TTTTTTTTTTTTTTTTTTTT</w:t>
+      </w:r>
+      <w:r>
+        <w:br/>
+        <w:t>·         Open Notebooks can create patenting issues:TTTTTTFFTTFFTFFTFTTT</w:t>
+      </w:r>
+      <w:r>
+        <w:br/>
+        <w:t>·         Open Access permits the whole society to benefit from scientific findings:TTTTTTTTTTTTTTTTTTTT</w:t>
+      </w:r>
+      <w:r>
+        <w:br/>
+        <w:t>·         Citizen Science engages public in the research process:TTTTTTTTTTTTTTTTTTT</w:t>
+      </w:r>
+      <w:r>
+        <w:br/>
+        <w:t>·         Citizen Science can help getting  ecological data quickly:TTTTTTTTTTTTTTTTTTT</w:t>
+      </w:r>
+      <w:r>
+        <w:br/>
+        <w:t> </w:t>
+      </w:r>
+      <w:r>
+        <w:br/>
+        <w:t>DONE: +1+1+1+1+1+1+1+1+1+1+1+1+1+1+1+1+1+1+1+1</w:t>
       </w:r>
       <w:r>
         <w:br/>
@@ -1298,21 +957,7 @@
       </w:pPr>
       <w:r>
         <w:br/>
-        <w:t>You need to do a west</w:t>
-      </w:r>
-      <w:r>
-        <w:t xml:space="preserve">ern blot of the protein Titin, the largest protein in the body with a molecular weight of 3,800 </w:t>
-      </w:r>
-      <w:proofErr w:type="spellStart"/>
-      <w:r>
-        <w:t>kDa</w:t>
-      </w:r>
-      <w:proofErr w:type="spellEnd"/>
-      <w:r>
-        <w:t>. You found an antibody sold by Sigma Aldrich that has been validated in western blots and immunofluorescence. Sigma Aldrich lists the publication by Yu et a</w:t>
-      </w:r>
-      <w:r>
-        <w:t>l 2019 (</w:t>
+        <w:t>You need to do a western blot of the protein Titin, the largest protein in the body with a molecular weight of 3,800 kDa. You found an antibody sold by Sigma Aldrich that has been validated in western blots and immunofluorescence. Sigma Aldrich lists the publication by Yu et al 2019 (</w:t>
       </w:r>
       <w:hyperlink r:id="rId14" w:history="1">
         <w:r>
@@ -1343,10 +988,7 @@
       </w:r>
       <w:r>
         <w:br/>
-        <w:t>·         Hint 1: Find the Western blot in the</w:t>
-      </w:r>
-      <w:r>
-        <w:t xml:space="preserve"> methods section. </w:t>
+        <w:t>·         Hint 1: Find the Western blot in the methods section. </w:t>
       </w:r>
       <w:r>
         <w:br/>
@@ -1398,10 +1040,7 @@
         <w:t>Arabidopsis plant.</w:t>
       </w:r>
       <w:r>
-        <w:t xml:space="preserve"> You would like to calculate the average nitrogen content in plants grown under normal and nit</w:t>
-      </w:r>
-      <w:r>
-        <w:t>rogen limited conditions. </w:t>
+        <w:t xml:space="preserve"> You would like to calculate the average nitrogen content in plants grown under normal and nitrogen limited conditions. </w:t>
       </w:r>
       <w:r>
         <w:br/>
@@ -1433,10 +1072,7 @@
       </w:r>
       <w:r>
         <w:br/>
-        <w:t xml:space="preserve">·         Hint 2. Search for nitrogen in paper text to identify </w:t>
-      </w:r>
-      <w:r>
-        <w:t>the correct data column.</w:t>
+        <w:t>·         Hint 2. Search for nitrogen in paper text to identify the correct data column.</w:t>
       </w:r>
       <w:r>
         <w:br/>
@@ -1444,15 +1080,7 @@
       </w:r>
       <w:r>
         <w:br/>
-        <w:t xml:space="preserve"> data was in a pdf, not csv </w:t>
-      </w:r>
-      <w:proofErr w:type="spellStart"/>
-      <w:r>
-        <w:t>tsv</w:t>
-      </w:r>
-      <w:proofErr w:type="spellEnd"/>
-      <w:r>
-        <w:t xml:space="preserve"> or other table file.</w:t>
+        <w:t> data was in a pdf, not csv tsv or other table file.</w:t>
       </w:r>
       <w:r>
         <w:br/>
@@ -1493,17 +1121,7 @@
       </w:r>
       <w:r>
         <w:br/>
-      </w:r>
-      <w:proofErr w:type="spellStart"/>
-      <w:r>
-        <w:t>Zenodo</w:t>
-      </w:r>
-      <w:proofErr w:type="spellEnd"/>
-      <w:r>
-        <w:t xml:space="preserve"> i</w:t>
-      </w:r>
-      <w:r>
-        <w:t>s general data repository. </w:t>
+        <w:t>Zenodo is general data repository. </w:t>
       </w:r>
       <w:r>
         <w:br/>
@@ -1534,21 +1152,7 @@
         <w:rPr>
           <w:rStyle w:val="Emphasis"/>
         </w:rPr>
-        <w:t xml:space="preserve">Hint: navigate to linked </w:t>
-      </w:r>
-      <w:proofErr w:type="spellStart"/>
-      <w:r>
-        <w:rPr>
-          <w:rStyle w:val="Emphasis"/>
-        </w:rPr>
-        <w:t>github</w:t>
-      </w:r>
-      <w:proofErr w:type="spellEnd"/>
-      <w:r>
-        <w:rPr>
-          <w:rStyle w:val="Emphasis"/>
-        </w:rPr>
-        <w:t xml:space="preserve"> record to easily access the README file</w:t>
+        <w:t>Hint: navigate to linked github record to easily access the README file</w:t>
       </w:r>
       <w:r>
         <w:br/>
@@ -1565,13 +1169,7 @@
         <w:rPr>
           <w:rStyle w:val="Strong"/>
         </w:rPr>
-        <w:t>I</w:t>
-      </w:r>
-      <w:r>
-        <w:rPr>
-          <w:rStyle w:val="Strong"/>
-        </w:rPr>
-        <w:t>dentify elements that make it FAIR</w:t>
+        <w:t>Identify elements that make it FAIR</w:t>
       </w:r>
       <w:r>
         <w:br/>
@@ -1619,10 +1217,7 @@
       </w:r>
       <w:r>
         <w:br/>
-        <w:t>-File descri</w:t>
-      </w:r>
-      <w:r>
-        <w:t>ptions</w:t>
+        <w:t>-File descriptions</w:t>
       </w:r>
       <w:r>
         <w:br/>
@@ -1642,15 +1237,7 @@
       </w:r>
       <w:r>
         <w:br/>
-        <w:t xml:space="preserve">- Data is on </w:t>
-      </w:r>
-      <w:proofErr w:type="spellStart"/>
-      <w:r>
-        <w:t>Github</w:t>
-      </w:r>
-      <w:proofErr w:type="spellEnd"/>
-      <w:r>
-        <w:t xml:space="preserve"> which is open access</w:t>
+        <w:t>- Data is on Github which is open access</w:t>
       </w:r>
       <w:r>
         <w:br/>
@@ -1702,8 +1289,6 @@
       </w:pPr>
       <w:r>
         <w:br/>
-      </w:r>
-      <w:r>
         <w:t>The FAIR acronym is sometimes accompanied with the following labels:</w:t>
       </w:r>
       <w:r>
@@ -1728,10 +1313,7 @@
       </w:r>
       <w:r>
         <w:br/>
-        <w:t xml:space="preserve">Using those labels as hints discuss </w:t>
-      </w:r>
-      <w:r>
-        <w:t>how FAIR principles directly benefit you as the data creators.</w:t>
+        <w:t>Using those labels as hints discuss how FAIR principles directly benefit you as the data creators.</w:t>
       </w:r>
       <w:r>
         <w:br/>
@@ -1768,17 +1350,7 @@
       </w:r>
       <w:r>
         <w:br/>
-      </w:r>
-      <w:proofErr w:type="spellStart"/>
-      <w:r>
-        <w:t>Resusable</w:t>
-      </w:r>
-      <w:proofErr w:type="spellEnd"/>
-      <w:r>
-        <w:t xml:space="preserve"> - bett</w:t>
-      </w:r>
-      <w:r>
-        <w:t>er science? Quicker discoveries</w:t>
+        <w:t>Resusable - better science? Quicker discoveries</w:t>
       </w:r>
       <w:r>
         <w:br/>
@@ -1815,10 +1387,7 @@
       </w:r>
       <w:r>
         <w:br/>
-        <w:t>·  </w:t>
-      </w:r>
-      <w:r>
-        <w:t>       F in FAIR stands for free. FFFFFFFFFFFFFFFFFFFFF</w:t>
+        <w:t>·         F in FAIR stands for free. FFFFFFFFFFFFFFFFFFFFF</w:t>
       </w:r>
       <w:r>
         <w:br/>
@@ -1826,30 +1395,11 @@
       </w:r>
       <w:r>
         <w:br/>
-        <w:t xml:space="preserve">·         Sharing numerical data as a .pdf in </w:t>
-      </w:r>
-      <w:proofErr w:type="spellStart"/>
-      <w:r>
-        <w:t>Zenodo</w:t>
-      </w:r>
-      <w:proofErr w:type="spellEnd"/>
-      <w:r>
-        <w:t xml:space="preserve"> is FAIR. FFFFFFFFFFFFFFFFFFF</w:t>
-      </w:r>
-      <w:r>
-        <w:t>F</w:t>
-      </w:r>
-      <w:r>
-        <w:br/>
-        <w:t xml:space="preserve">·         Sharing numerical data as an Excel file via </w:t>
-      </w:r>
-      <w:proofErr w:type="spellStart"/>
-      <w:r>
-        <w:t>Github</w:t>
-      </w:r>
-      <w:proofErr w:type="spellEnd"/>
-      <w:r>
-        <w:t xml:space="preserve"> is not FAIR. FFFFFFFFFFFFFFFFFFF</w:t>
+        <w:t>·         Sharing numerical data as a .pdf in Zenodo is FAIR. FFFFFFFFFFFFFFFFFFFF</w:t>
+      </w:r>
+      <w:r>
+        <w:br/>
+        <w:t>·         Sharing numerical data as an Excel file via Github is not FAIR. FFFFFFFFFFFFFFFFFFF</w:t>
       </w:r>
       <w:r>
         <w:br/>
@@ -1861,10 +1411,7 @@
       </w:r>
       <w:r>
         <w:br/>
-        <w:t>·</w:t>
-      </w:r>
-      <w:r>
-        <w:t>         Data should always be converted to Excel or .csv files in order to be FAIR. TTTTTTTTTTTTTTTTTTFT</w:t>
+        <w:t>·         Data should always be converted to Excel or .csv files in order to be FAIR. TTTTTTTTTTTTTTTTTTFT</w:t>
       </w:r>
       <w:r>
         <w:br/>
@@ -1876,10 +1423,7 @@
       </w:r>
       <w:r>
         <w:br/>
-        <w:t>·         FAIR</w:t>
-      </w:r>
-      <w:r>
-        <w:t xml:space="preserve"> data accompany a publication. FFFFFFFFFFFFFFFFFFFF</w:t>
+        <w:t>·         FAIR data accompany a publication. FFFFFFFFFFFFFFFFFFFF</w:t>
       </w:r>
       <w:r>
         <w:br/>
@@ -1913,10 +1457,7 @@
         <w:pStyle w:val="Heading3"/>
       </w:pPr>
       <w:r>
-        <w:t>Lesson 5: Intro to metadata 15:</w:t>
-      </w:r>
-      <w:r>
-        <w:t>52</w:t>
+        <w:t>Lesson 5: Intro to metadata 15:52</w:t>
       </w:r>
     </w:p>
     <w:p>
@@ -1973,10 +1514,7 @@
       </w:r>
       <w:r>
         <w:br/>
-        <w:t>•Administ</w:t>
-      </w:r>
-      <w:r>
-        <w:t>rative: relevant to managing it </w:t>
+        <w:t>•Administrative: relevant to managing it </w:t>
       </w:r>
       <w:r>
         <w:br/>
@@ -2008,18 +1546,7 @@
       </w:r>
       <w:r>
         <w:br/>
-        <w:t>measu</w:t>
-      </w:r>
-      <w:r>
-        <w:t xml:space="preserve">rement protocols and growth protocols include DOIs/ </w:t>
-      </w:r>
-      <w:proofErr w:type="spellStart"/>
-      <w:r>
-        <w:t>Kegg</w:t>
-      </w:r>
-      <w:proofErr w:type="spellEnd"/>
-      <w:r>
-        <w:t xml:space="preserve"> IDs</w:t>
+        <w:t>measurement protocols and growth protocols include DOIs/ Kegg IDs</w:t>
       </w:r>
       <w:r>
         <w:br/>
@@ -2051,10 +1578,7 @@
       </w:r>
       <w:r>
         <w:br/>
-        <w:t> </w:t>
-      </w:r>
-      <w:r>
-        <w:t>KEGG ID</w:t>
+        <w:t> KEGG ID</w:t>
       </w:r>
       <w:r>
         <w:br/>
@@ -2093,13 +1617,7 @@
           <w:rPr>
             <w:rStyle w:val="Hyperlink"/>
           </w:rPr>
-          <w:t>https://fairsharing.org/col</w:t>
-        </w:r>
-        <w:r>
-          <w:rPr>
-            <w:rStyle w:val="Hyperlink"/>
-          </w:rPr>
-          <w:t>lection/MIBBI</w:t>
+          <w:t>https://fairsharing.org/collection/MIBBI</w:t>
         </w:r>
       </w:hyperlink>
       <w:r>
@@ -2147,10 +1665,7 @@
       </w:hyperlink>
       <w:r>
         <w:br/>
-        <w:t>which contains recommendations for reporting the use of electrophysiology in a neuroscience study. (Neuroscience, or neurobiology, is the scientific study of t</w:t>
-      </w:r>
-      <w:r>
-        <w:t>he nervous system)</w:t>
+        <w:t>which contains recommendations for reporting the use of electrophysiology in a neuroscience study. (Neuroscience, or neurobiology, is the scientific study of the nervous system)</w:t>
       </w:r>
       <w:r>
         <w:br/>
@@ -2164,15 +1679,7 @@
       </w:r>
       <w:r>
         <w:br/>
-        <w:t xml:space="preserve">You can just give </w:t>
-      </w:r>
-      <w:proofErr w:type="spellStart"/>
-      <w:r>
-        <w:t>number,letter</w:t>
-      </w:r>
-      <w:proofErr w:type="spellEnd"/>
-      <w:r>
-        <w:t>(s) without having to type</w:t>
+        <w:t>You can just give number,letter(s) without having to type</w:t>
       </w:r>
       <w:r>
         <w:br/>
@@ -2201,10 +1708,7 @@
       </w:r>
       <w:r>
         <w:br/>
-        <w:t>5</w:t>
-      </w:r>
-      <w:r>
-        <w:t xml:space="preserve"> / 7</w:t>
+        <w:t>5 / 7</w:t>
       </w:r>
       <w:r>
         <w:br/>
@@ -2248,30 +1752,11 @@
         <w:t>c)</w:t>
       </w:r>
       <w:r>
-        <w:t xml:space="preserve"> could be applied to other experiments in ne</w:t>
-      </w:r>
-      <w:r>
-        <w:t>uroscience: 1. General Features/2. Study Subject</w:t>
-      </w:r>
-      <w:r>
-        <w:br/>
-        <w:t>1(a) , 1(b) , 1(c) , 2(</w:t>
-      </w:r>
-      <w:proofErr w:type="spellStart"/>
-      <w:r>
-        <w:t>i</w:t>
-      </w:r>
-      <w:proofErr w:type="spellEnd"/>
-      <w:r>
-        <w:t xml:space="preserve">), 2(j)4. Task/5. Stimulus/6. </w:t>
-      </w:r>
-      <w:proofErr w:type="spellStart"/>
-      <w:r>
-        <w:t>Behavioural</w:t>
-      </w:r>
-      <w:proofErr w:type="spellEnd"/>
-      <w:r>
-        <w:t xml:space="preserve"> Event</w:t>
+        <w:t xml:space="preserve"> could be applied to other experiments in neuroscience: 1. General Features/2. Study Subject</w:t>
+      </w:r>
+      <w:r>
+        <w:br/>
+        <w:t>1(a) , 1(b) , 1(c) , 2(i), 2(j)4. Task/5. Stimulus/6. Behavioural Event</w:t>
       </w:r>
       <w:r>
         <w:br/>
@@ -2295,10 +1780,7 @@
         <w:pStyle w:val="Heading4"/>
       </w:pPr>
       <w:r>
-        <w:t>Exercise 3.</w:t>
-      </w:r>
-      <w:r>
-        <w:t xml:space="preserve"> What to include 16:23 10minutes!</w:t>
+        <w:t>Exercise 3. What to include 16:23 10minutes!</w:t>
       </w:r>
     </w:p>
     <w:p>
@@ -2366,10 +1848,7 @@
       </w:r>
       <w:r>
         <w:br/>
-        <w:t>Room 1 – focus on behavioral assays (e.g. activity monitori</w:t>
-      </w:r>
-      <w:r>
-        <w:t>ng) </w:t>
+        <w:t>Room 1 – focus on behavioral assays (e.g. activity monitoring) </w:t>
       </w:r>
       <w:r>
         <w:br/>
@@ -2385,15 +1864,7 @@
       </w:r>
       <w:r>
         <w:br/>
-        <w:t xml:space="preserve">- conditions in the room (light/dark), free </w:t>
-      </w:r>
-      <w:proofErr w:type="spellStart"/>
-      <w:r>
-        <w:t>runing</w:t>
-      </w:r>
-      <w:proofErr w:type="spellEnd"/>
-      <w:r>
-        <w:t xml:space="preserve"> or not, </w:t>
+        <w:t>- conditions in the room (light/dark), free runing or not, </w:t>
       </w:r>
       <w:r>
         <w:br/>
@@ -2433,15 +1904,7 @@
       </w:r>
       <w:r>
         <w:br/>
-        <w:t xml:space="preserve">- types of </w:t>
-      </w:r>
-      <w:proofErr w:type="spellStart"/>
-      <w:r>
-        <w:t>behaviour</w:t>
-      </w:r>
-      <w:proofErr w:type="spellEnd"/>
-      <w:r>
-        <w:t xml:space="preserve"> being monitored</w:t>
+        <w:t>- types of behaviour being monitored</w:t>
       </w:r>
       <w:r>
         <w:br/>
@@ -2464,22 +1927,11 @@
       </w:r>
       <w:r>
         <w:br/>
-        <w:t xml:space="preserve">- time points at which data was </w:t>
-      </w:r>
-      <w:r>
-        <w:t>taken (every 5 minutes/every hour/etc.)</w:t>
-      </w:r>
-      <w:r>
-        <w:br/>
-        <w:t xml:space="preserve">- </w:t>
-      </w:r>
-      <w:proofErr w:type="spellStart"/>
-      <w:r>
-        <w:t>licences</w:t>
-      </w:r>
-      <w:proofErr w:type="spellEnd"/>
-      <w:r>
-        <w:t xml:space="preserve"> needed for experiment (e.g. for working with protected organisms)</w:t>
+        <w:t>- time points at which data was taken (every 5 minutes/every hour/etc.)</w:t>
+      </w:r>
+      <w:r>
+        <w:br/>
+        <w:t>- licences needed for experiment (e.g. for working with protected organisms)</w:t>
       </w:r>
       <w:r>
         <w:br/>
@@ -2495,10 +1947,7 @@
       </w:r>
       <w:r>
         <w:br/>
-        <w:t>- key word</w:t>
-      </w:r>
-      <w:r>
-        <w:t>s</w:t>
+        <w:t>- key words</w:t>
       </w:r>
       <w:r>
         <w:br/>
@@ -2518,18 +1967,7 @@
       </w:r>
       <w:r>
         <w:br/>
-        <w:t>experimental condition</w:t>
-      </w:r>
-      <w:r>
-        <w:t xml:space="preserve">s (light regime, </w:t>
-      </w:r>
-      <w:proofErr w:type="spellStart"/>
-      <w:r>
-        <w:t>temprature</w:t>
-      </w:r>
-      <w:proofErr w:type="spellEnd"/>
-      <w:r>
-        <w:t>, humidity, O2)</w:t>
+        <w:t>experimental conditions (light regime, temprature, humidity, O2)</w:t>
       </w:r>
       <w:r>
         <w:br/>
@@ -2545,21 +1983,11 @@
       </w:r>
       <w:r>
         <w:br/>
-      </w:r>
-      <w:proofErr w:type="spellStart"/>
-      <w:r>
-        <w:t>normalisation</w:t>
-      </w:r>
-      <w:proofErr w:type="spellEnd"/>
-      <w:r>
-        <w:t xml:space="preserve"> of data +1 ; trend removal </w:t>
-      </w:r>
-      <w:r>
-        <w:br/>
-        <w:t>data process</w:t>
-      </w:r>
-      <w:r>
-        <w:t>ing (time series algorithm) </w:t>
+        <w:t>normalisation of data +1 ; trend removal </w:t>
+      </w:r>
+      <w:r>
+        <w:br/>
+        <w:t>data processing (time series algorithm) </w:t>
       </w:r>
       <w:r>
         <w:br/>
@@ -2583,31 +2011,15 @@
       </w:r>
       <w:r>
         <w:br/>
-        <w:t xml:space="preserve">-Type of cells system - HEK293, COS, </w:t>
-      </w:r>
-      <w:proofErr w:type="spellStart"/>
-      <w:r>
-        <w:t>ect</w:t>
-      </w:r>
-      <w:proofErr w:type="spellEnd"/>
-      <w:r>
-        <w:br/>
-        <w:t>-Met</w:t>
-      </w:r>
-      <w:r>
-        <w:t>hod of extraction</w:t>
-      </w:r>
-      <w:r>
-        <w:br/>
-        <w:t xml:space="preserve">-Time of manipulation, type of manipulation </w:t>
-      </w:r>
-      <w:proofErr w:type="spellStart"/>
-      <w:r>
-        <w:t>eg</w:t>
-      </w:r>
-      <w:proofErr w:type="spellEnd"/>
-      <w:r>
-        <w:t>, pharmacological</w:t>
+        <w:t>-Type of cells system - HEK293, COS, ect</w:t>
+      </w:r>
+      <w:r>
+        <w:br/>
+        <w:t>-Method of extraction</w:t>
+      </w:r>
+      <w:r>
+        <w:br/>
+        <w:t>-Time of manipulation, type of manipulation eg, pharmacological</w:t>
       </w:r>
       <w:r>
         <w:br/>
@@ -2619,35 +2031,19 @@
       </w:r>
       <w:r>
         <w:br/>
-        <w:t xml:space="preserve">-Type of detection for target you want to </w:t>
-      </w:r>
-      <w:proofErr w:type="spellStart"/>
-      <w:r>
-        <w:t>analyse</w:t>
-      </w:r>
-      <w:proofErr w:type="spellEnd"/>
-      <w:r>
-        <w:t>- Output of the experiment</w:t>
-      </w:r>
-      <w:r>
-        <w:br/>
-        <w:t xml:space="preserve">- Product numbers of </w:t>
-      </w:r>
-      <w:proofErr w:type="spellStart"/>
-      <w:r>
-        <w:t>reagants</w:t>
-      </w:r>
-      <w:proofErr w:type="spellEnd"/>
+        <w:t>-Type of detection for target you want to analyse- Output of the experiment</w:t>
+      </w:r>
+      <w:r>
+        <w:br/>
+        <w:t>- Product numbers of reagants</w:t>
+      </w:r>
       <w:r>
         <w:br/>
         <w:t>- Description of equipment </w:t>
       </w:r>
       <w:r>
         <w:br/>
-        <w:t>-Unique</w:t>
-      </w:r>
-      <w:r>
-        <w:t xml:space="preserve"> identifiers </w:t>
+        <w:t>-Unique identifiers </w:t>
       </w:r>
       <w:r>
         <w:br/>
@@ -2655,15 +2051,7 @@
       </w:r>
       <w:r>
         <w:br/>
-        <w:t>- Concentration/</w:t>
-      </w:r>
-      <w:proofErr w:type="spellStart"/>
-      <w:r>
-        <w:t>dilusion</w:t>
-      </w:r>
-      <w:proofErr w:type="spellEnd"/>
-      <w:r>
-        <w:t xml:space="preserve"> factors- what kind of concentration of pharmacology.</w:t>
+        <w:t>- Concentration/dilusion factors- what kind of concentration of pharmacology.</w:t>
       </w:r>
       <w:r>
         <w:br/>
@@ -2674,10 +2062,7 @@
       </w:r>
       <w:r>
         <w:br/>
-        <w:t> </w:t>
-      </w:r>
-      <w:r>
-        <w:t>mediums used for drugs/doses used/how it is applied / time of drug application (square wave / pulse)</w:t>
+        <w:t> mediums used for drugs/doses used/how it is applied / time of drug application (square wave / pulse)</w:t>
       </w:r>
     </w:p>
     <w:p>
@@ -2692,15 +2077,7 @@
         </w:tabs>
       </w:pPr>
       <w:r>
-        <w:t xml:space="preserve">- is the </w:t>
-      </w:r>
-      <w:proofErr w:type="spellStart"/>
-      <w:r>
-        <w:t>inverention</w:t>
-      </w:r>
-      <w:proofErr w:type="spellEnd"/>
-      <w:r>
-        <w:t xml:space="preserve"> every day / continuous. is it spiked - experimental schedule (did / how did you offset your sample interventions) </w:t>
+        <w:t xml:space="preserve">- is the inverention every day / continuous. is it spiked - experimental schedule (did / how did you offset your sample interventions) </w:t>
       </w:r>
     </w:p>
     <w:p>
@@ -2708,10 +2085,7 @@
         <w:pStyle w:val="BodyText"/>
       </w:pPr>
       <w:r>
-        <w:t>- external paramete</w:t>
-      </w:r>
-      <w:r>
-        <w:t>rs of the experiment - light sources / temperature / CO2</w:t>
+        <w:t>- external parameters of the experiment - light sources / temperature / CO2</w:t>
       </w:r>
       <w:r>
         <w:br/>
@@ -2731,10 +2105,7 @@
       </w:r>
       <w:r>
         <w:br/>
-        <w:t xml:space="preserve">- devices </w:t>
-      </w:r>
-      <w:r>
-        <w:t>used for measuring &amp; calibration calcs e.g. for LOQ/LOD. Bioluminescence cameras / plate readers etc. Syringe pumps...</w:t>
+        <w:t>- devices used for measuring &amp; calibration calcs e.g. for LOQ/LOD. Bioluminescence cameras / plate readers etc. Syringe pumps...</w:t>
       </w:r>
       <w:r>
         <w:br/>
@@ -2761,10 +2132,7 @@
       </w:r>
       <w:r>
         <w:br/>
-        <w:t>sampli</w:t>
-      </w:r>
-      <w:r>
-        <w:t>ng rate/frequency</w:t>
+        <w:t>sampling rate/frequency</w:t>
       </w:r>
       <w:r>
         <w:br/>
@@ -2856,22 +2224,11 @@
       </w:pPr>
       <w:r>
         <w:br/>
-        <w:t xml:space="preserve">The </w:t>
-      </w:r>
-      <w:proofErr w:type="spellStart"/>
-      <w:r>
-        <w:t>Wellcome</w:t>
-      </w:r>
-      <w:proofErr w:type="spellEnd"/>
-      <w:r>
-        <w:t xml:space="preserve"> Open Research journal uses ORCID to identify authors.</w:t>
-      </w:r>
-      <w:r>
-        <w:br/>
-        <w:t>Open one of o</w:t>
-      </w:r>
-      <w:r>
-        <w:t xml:space="preserve">ur papers </w:t>
+        <w:t>The Wellcome Open Research journal uses ORCID to identify authors.</w:t>
+      </w:r>
+      <w:r>
+        <w:br/>
+        <w:t xml:space="preserve">Open one of our papers </w:t>
       </w:r>
       <w:hyperlink r:id="rId23" w:history="1">
         <w:r>
@@ -2922,10 +2279,7 @@
       </w:r>
       <w:r>
         <w:br/>
-        <w:t>---------------------------------</w:t>
-      </w:r>
-      <w:r>
-        <w:t>--------------------------------------------------------------------------------</w:t>
+        <w:t>-----------------------------------------------------------------------------------------------------------------</w:t>
       </w:r>
     </w:p>
     <w:p>
@@ -2961,15 +2315,7 @@
       </w:r>
       <w:r>
         <w:br/>
-        <w:t xml:space="preserve">•chemicals e.g. </w:t>
-      </w:r>
-      <w:proofErr w:type="spellStart"/>
-      <w:r>
-        <w:t>ChEBI</w:t>
-      </w:r>
-      <w:proofErr w:type="spellEnd"/>
-      <w:r>
-        <w:t>   </w:t>
+        <w:t>•chemicals e.g. ChEBI   </w:t>
       </w:r>
       <w:r>
         <w:br/>
@@ -2988,15 +2334,7 @@
       </w:r>
       <w:r>
         <w:br/>
-        <w:t xml:space="preserve">•proteins e.g. </w:t>
-      </w:r>
-      <w:proofErr w:type="spellStart"/>
-      <w:r>
-        <w:t>UniProt</w:t>
-      </w:r>
-      <w:proofErr w:type="spellEnd"/>
-      <w:r>
-        <w:t>   </w:t>
+        <w:t>•proteins e.g. UniProt   </w:t>
       </w:r>
       <w:r>
         <w:br/>
@@ -3028,13 +2366,7 @@
           <w:rPr>
             <w:rStyle w:val="Hyperlink"/>
           </w:rPr>
-          <w:t>https://www.ncbi.nlm.nih.go</w:t>
-        </w:r>
-        <w:r>
-          <w:rPr>
-            <w:rStyle w:val="Hyperlink"/>
-          </w:rPr>
-          <w:t>v/genbank/</w:t>
+          <w:t>https://www.ncbi.nlm.nih.gov/genbank/</w:t>
         </w:r>
       </w:hyperlink>
       <w:r>
@@ -3043,15 +2375,7 @@
       </w:r>
       <w:r>
         <w:br/>
-        <w:t xml:space="preserve">•metabolic reactions, enzymes </w:t>
-      </w:r>
-      <w:proofErr w:type="spellStart"/>
-      <w:r>
-        <w:t>e.g</w:t>
-      </w:r>
-      <w:proofErr w:type="spellEnd"/>
-      <w:r>
-        <w:t xml:space="preserve"> KEGG</w:t>
+        <w:t>•metabolic reactions, enzymes e.g KEGG</w:t>
       </w:r>
       <w:r>
         <w:br/>
@@ -3116,23 +2440,15 @@
       </w:r>
       <w:r>
         <w:br/>
-        <w:t xml:space="preserve"> KEGG ID - </w:t>
-      </w:r>
-      <w:proofErr w:type="spellStart"/>
-      <w:r>
-        <w:t>doI</w:t>
-      </w:r>
-      <w:proofErr w:type="spellEnd"/>
+        <w:t> KEGG ID - doI</w:t>
+      </w:r>
       <w:r>
         <w:br/>
         <w:t> TAIR</w:t>
       </w:r>
       <w:r>
         <w:br/>
-        <w:t> STR</w:t>
-      </w:r>
-      <w:r>
-        <w:t>AIN ID</w:t>
+        <w:t> STRAIN ID</w:t>
       </w:r>
       <w:r>
         <w:br/>
@@ -3180,10 +2496,7 @@
       </w:r>
       <w:r>
         <w:br/>
-        <w:t>-----------------------------------------------------------------------------------------------</w:t>
-      </w:r>
-      <w:r>
-        <w:t>------------------</w:t>
+        <w:t>-----------------------------------------------------------------------------------------------------------------</w:t>
       </w:r>
     </w:p>
     <w:p>
@@ -3214,13 +2527,7 @@
           <w:rPr>
             <w:rStyle w:val="Hyperlink"/>
           </w:rPr>
-          <w:t>https://carpen</w:t>
-        </w:r>
-        <w:r>
-          <w:rPr>
-            <w:rStyle w:val="Hyperlink"/>
-          </w:rPr>
-          <w:t>tries-incubator.github.io/fair-bio-practice/fig/bad-metadata.png</w:t>
+          <w:t>https://carpentries-incubator.github.io/fair-bio-practice/fig/bad-metadata.png</w:t>
         </w:r>
       </w:hyperlink>
       <w:r>
@@ -3231,13 +2538,7 @@
           <w:rPr>
             <w:rStyle w:val="Hyperlink"/>
           </w:rPr>
-          <w:t>https://github.com/carpentries-incubator/fair-bio-practice/raw/gh-pages/file</w:t>
-        </w:r>
-        <w:r>
-          <w:rPr>
-            <w:rStyle w:val="Hyperlink"/>
-          </w:rPr>
-          <w:t>s/04-bad-metadata.xlsx</w:t>
+          <w:t>https://github.com/carpentries-incubator/fair-bio-practice/raw/gh-pages/files/04-bad-metadata.xlsx</w:t>
         </w:r>
       </w:hyperlink>
       <w:r>
@@ -3318,13 +2619,8 @@
         </w:tabs>
         <w:spacing w:after="0"/>
       </w:pPr>
-      <w:proofErr w:type="spellStart"/>
-      <w:r>
-        <w:t>colours</w:t>
-      </w:r>
-      <w:proofErr w:type="spellEnd"/>
-      <w:r>
-        <w:t xml:space="preserve"> </w:t>
+      <w:r>
+        <w:t xml:space="preserve">colours </w:t>
       </w:r>
     </w:p>
     <w:p>
@@ -3394,46 +2690,11 @@
       </w:r>
       <w:r>
         <w:lastRenderedPageBreak/>
-        <w:t> </w:t>
-      </w:r>
-      <w:proofErr w:type="spellStart"/>
-      <w:r>
-        <w:t>chloro</w:t>
-      </w:r>
-      <w:proofErr w:type="spellEnd"/>
-      <w:r>
-        <w:t>. abbreviatio</w:t>
-      </w:r>
-      <w:r>
-        <w:t>n (</w:t>
-      </w:r>
-      <w:proofErr w:type="spellStart"/>
-      <w:r>
-        <w:t>chlophyll</w:t>
-      </w:r>
-      <w:proofErr w:type="spellEnd"/>
-      <w:r>
-        <w:t>/chloroplast?)</w:t>
-      </w:r>
-      <w:r>
-        <w:br/>
-        <w:t xml:space="preserve"> starch </w:t>
-      </w:r>
-      <w:proofErr w:type="spellStart"/>
-      <w:r>
-        <w:t>fro</w:t>
-      </w:r>
-      <w:proofErr w:type="spellEnd"/>
-      <w:r>
-        <w:t xml:space="preserve"> were ? What </w:t>
-      </w:r>
-      <w:proofErr w:type="spellStart"/>
-      <w:r>
-        <w:t>chloro</w:t>
-      </w:r>
-      <w:proofErr w:type="spellEnd"/>
-      <w:r>
-        <w:t xml:space="preserve"> ? </w:t>
+        <w:t> chloro. abbreviation (chlophyll/chloroplast?)</w:t>
+      </w:r>
+      <w:r>
+        <w:br/>
+        <w:t> starch fro were ? What chloro ? </w:t>
       </w:r>
       <w:r>
         <w:br/>
@@ -3461,33 +2722,14 @@
       </w:r>
       <w:r>
         <w:br/>
-        <w:t> only number in data colu</w:t>
-      </w:r>
-      <w:r>
-        <w:t>mn</w:t>
-      </w:r>
-      <w:r>
-        <w:br/>
-      </w:r>
-      <w:r>
-        <w:br/>
-        <w:t xml:space="preserve">- What will be the issues with calculation of: average </w:t>
-      </w:r>
-      <w:proofErr w:type="spellStart"/>
-      <w:r>
-        <w:t>biomas</w:t>
-      </w:r>
-      <w:proofErr w:type="spellEnd"/>
-      <w:r>
-        <w:t xml:space="preserve">, </w:t>
-      </w:r>
-      <w:proofErr w:type="spellStart"/>
-      <w:r>
-        <w:t>biomas</w:t>
-      </w:r>
-      <w:proofErr w:type="spellEnd"/>
-      <w:r>
-        <w:t xml:space="preserve"> per genotype?</w:t>
+        <w:t> only number in data column</w:t>
+      </w:r>
+      <w:r>
+        <w:br/>
+      </w:r>
+      <w:r>
+        <w:br/>
+        <w:t>- What will be the issues with calculation of: average biomas, biomas per genotype?</w:t>
       </w:r>
       <w:r>
         <w:br/>
@@ -3515,18 +2757,7 @@
       </w:r>
       <w:r>
         <w:br/>
-        <w:t>- Typically, more advance data analysis is done programmatically, w</w:t>
-      </w:r>
-      <w:r>
-        <w:t xml:space="preserve">hich requires e.g. conversion to a text format as csv, </w:t>
-      </w:r>
-      <w:proofErr w:type="spellStart"/>
-      <w:r>
-        <w:t>tsv</w:t>
-      </w:r>
-      <w:proofErr w:type="spellEnd"/>
-      <w:r>
-        <w:t xml:space="preserve"> format. Or using a library that reads Excel file and "kind of makes this conversion on the fly". Save this file in a text format, close Excel and reopen the saved files. What has changed?</w:t>
+        <w:t>- Typically, more advance data analysis is done programmatically, which requires e.g. conversion to a text format as csv, tsv format. Or using a library that reads Excel file and "kind of makes this conversion on the fly". Save this file in a text format, close Excel and reopen the saved files. What has changed?</w:t>
       </w:r>
       <w:r>
         <w:br/>
@@ -3539,13 +2770,7 @@
         <w:rPr>
           <w:rStyle w:val="Strong"/>
         </w:rPr>
-        <w:t>Answers</w:t>
-      </w:r>
-      <w:r>
-        <w:rPr>
-          <w:rStyle w:val="Strong"/>
-        </w:rPr>
-        <w:t>:</w:t>
+        <w:t>Answers:</w:t>
       </w:r>
       <w:r>
         <w:br/>
@@ -3602,10 +2827,7 @@
       </w:pPr>
       <w:r>
         <w:br/>
-        <w:t>Do you</w:t>
-      </w:r>
-      <w:r>
-        <w:t xml:space="preserve"> have any questions about the topics discussed today? Please write them down here. Use +1 to upvote the ones you are interested in if someone already asked it. We will briefly discuss them before the following set of lessons.</w:t>
+        <w:t>Do you have any questions about the topics discussed today? Please write them down here. Use +1 to upvote the ones you are interested in if someone already asked it. We will briefly discuss them before the following set of lessons.</w:t>
       </w:r>
       <w:r>
         <w:br/>
@@ -3633,10 +2855,7 @@
       </w:r>
       <w:r>
         <w:br/>
-        <w:t>------------------</w:t>
-      </w:r>
-      <w:r>
-        <w:t>-----------------------------------------------------------------------------------------------</w:t>
+        <w:t>-----------------------------------------------------------------------------------------------------------------</w:t>
       </w:r>
     </w:p>
     <w:p>
@@ -3668,10 +2887,7 @@
       </w:r>
       <w:r>
         <w:br/>
-        <w:t>•       I</w:t>
-      </w:r>
-      <w:r>
-        <w:t xml:space="preserve"> am more confused:</w:t>
+        <w:t>•       I am more confused:</w:t>
       </w:r>
       <w:r>
         <w:br/>
@@ -3699,10 +2915,7 @@
       </w:r>
       <w:r>
         <w:br/>
-        <w:t>•       To</w:t>
-      </w:r>
-      <w:r>
-        <w:t>o slow:+1+1+1+1</w:t>
+        <w:t>•       Too slow:+1+1+1+1</w:t>
       </w:r>
       <w:r>
         <w:br/>
@@ -3726,18 +2939,7 @@
       </w:r>
       <w:r>
         <w:br/>
-        <w:t xml:space="preserve">4. What could be </w:t>
-      </w:r>
-      <w:proofErr w:type="spellStart"/>
-      <w:r>
-        <w:t>improved:slightly</w:t>
-      </w:r>
-      <w:proofErr w:type="spellEnd"/>
-      <w:r>
-        <w:t xml:space="preserve"> longer breakou</w:t>
-      </w:r>
-      <w:r>
-        <w:t>t rooms, +1</w:t>
+        <w:t>4. What could be improved:slightly longer breakout rooms, +1</w:t>
       </w:r>
       <w:r>
         <w:br/>
@@ -4696,7 +3898,6 @@
     <w:rPr>
       <w:color w:val="000080"/>
       <w:u w:val="single"/>
-      <w:lang/>
     </w:rPr>
   </w:style>
   <w:style w:type="character" w:styleId="Strong">

</xml_diff>